<commit_message>
adds graded 4 and 5. Finish hw7
</commit_message>
<xml_diff>
--- a/HW7-TROMD/HW7-TromD.docx
+++ b/HW7-TROMD/HW7-TromD.docx
@@ -1,6 +1,6 @@
 
 <file path=word/document.xml><?xml version="1.0" encoding="utf-8"?>
-<w:document xmlns:wpc="http://schemas.microsoft.com/office/word/2010/wordprocessingCanvas" xmlns:cx="http://schemas.microsoft.com/office/drawing/2014/chartex" xmlns:mc="http://schemas.openxmlformats.org/markup-compatibility/2006" xmlns:o="urn:schemas-microsoft-com:office:office" xmlns:r="http://schemas.openxmlformats.org/officeDocument/2006/relationships" xmlns:m="http://schemas.openxmlformats.org/officeDocument/2006/math" xmlns:v="urn:schemas-microsoft-com:vml" xmlns:wp14="http://schemas.microsoft.com/office/word/2010/wordprocessingDrawing" xmlns:wp="http://schemas.openxmlformats.org/drawingml/2006/wordprocessingDrawing" xmlns:w10="urn:schemas-microsoft-com:office:word" xmlns:w="http://schemas.openxmlformats.org/wordprocessingml/2006/main" xmlns:w14="http://schemas.microsoft.com/office/word/2010/wordml" xmlns:w15="http://schemas.microsoft.com/office/word/2012/wordml" xmlns:w16se="http://schemas.microsoft.com/office/word/2015/wordml/symex" xmlns:wpg="http://schemas.microsoft.com/office/word/2010/wordprocessingGroup" xmlns:wpi="http://schemas.microsoft.com/office/word/2010/wordprocessingInk" xmlns:wne="http://schemas.microsoft.com/office/word/2006/wordml" xmlns:wps="http://schemas.microsoft.com/office/word/2010/wordprocessingShape" mc:Ignorable="w14 w15 w16se wp14">
+<w:document xmlns:wpc="http://schemas.microsoft.com/office/word/2010/wordprocessingCanvas" xmlns:cx="http://schemas.microsoft.com/office/drawing/2014/chartex" xmlns:cx1="http://schemas.microsoft.com/office/drawing/2015/9/8/chartex" xmlns:cx2="http://schemas.microsoft.com/office/drawing/2015/10/21/chartex" xmlns:cx3="http://schemas.microsoft.com/office/drawing/2016/5/9/chartex" xmlns:cx4="http://schemas.microsoft.com/office/drawing/2016/5/10/chartex" xmlns:cx5="http://schemas.microsoft.com/office/drawing/2016/5/11/chartex" xmlns:cx6="http://schemas.microsoft.com/office/drawing/2016/5/12/chartex" xmlns:cx7="http://schemas.microsoft.com/office/drawing/2016/5/13/chartex" xmlns:cx8="http://schemas.microsoft.com/office/drawing/2016/5/14/chartex" xmlns:mc="http://schemas.openxmlformats.org/markup-compatibility/2006" xmlns:aink="http://schemas.microsoft.com/office/drawing/2016/ink" xmlns:am3d="http://schemas.microsoft.com/office/drawing/2017/model3d" xmlns:o="urn:schemas-microsoft-com:office:office" xmlns:r="http://schemas.openxmlformats.org/officeDocument/2006/relationships" xmlns:m="http://schemas.openxmlformats.org/officeDocument/2006/math" xmlns:v="urn:schemas-microsoft-com:vml" xmlns:wp14="http://schemas.microsoft.com/office/word/2010/wordprocessingDrawing" xmlns:wp="http://schemas.openxmlformats.org/drawingml/2006/wordprocessingDrawing" xmlns:w10="urn:schemas-microsoft-com:office:word" xmlns:w="http://schemas.openxmlformats.org/wordprocessingml/2006/main" xmlns:w14="http://schemas.microsoft.com/office/word/2010/wordml" xmlns:w15="http://schemas.microsoft.com/office/word/2012/wordml" xmlns:w16cid="http://schemas.microsoft.com/office/word/2016/wordml/cid" xmlns:w16se="http://schemas.microsoft.com/office/word/2015/wordml/symex" xmlns:wpg="http://schemas.microsoft.com/office/word/2010/wordprocessingGroup" xmlns:wpi="http://schemas.microsoft.com/office/word/2010/wordprocessingInk" xmlns:wne="http://schemas.microsoft.com/office/word/2006/wordml" xmlns:wps="http://schemas.microsoft.com/office/word/2010/wordprocessingShape" mc:Ignorable="w14 w15 w16se w16cid wp14">
   <w:body>
     <w:p>
       <w:pPr>
@@ -151,7 +151,36 @@
           <w:sz w:val="23"/>
           <w:szCs w:val="23"/>
         </w:rPr>
-        <w:t>Name: _______________________</w:t>
+        <w:t>Name: _____</w:t>
+      </w:r>
+      <w:r>
+        <w:rPr>
+          <w:rFonts w:ascii="Cambria" w:hAnsi="Cambria"/>
+          <w:color w:val="000000"/>
+          <w:sz w:val="23"/>
+          <w:szCs w:val="23"/>
+        </w:rPr>
+        <w:t xml:space="preserve">Derek </w:t>
+      </w:r>
+      <w:proofErr w:type="spellStart"/>
+      <w:r>
+        <w:rPr>
+          <w:rFonts w:ascii="Cambria" w:hAnsi="Cambria"/>
+          <w:color w:val="000000"/>
+          <w:sz w:val="23"/>
+          <w:szCs w:val="23"/>
+        </w:rPr>
+        <w:t>Trom</w:t>
+      </w:r>
+      <w:proofErr w:type="spellEnd"/>
+      <w:r>
+        <w:rPr>
+          <w:rFonts w:ascii="Cambria" w:hAnsi="Cambria"/>
+          <w:color w:val="000000"/>
+          <w:sz w:val="23"/>
+          <w:szCs w:val="23"/>
+        </w:rPr>
+        <w:t>______</w:t>
       </w:r>
     </w:p>
     <w:p>
@@ -541,6 +570,64 @@
       <w:pPr>
         <w:pStyle w:val="Default"/>
         <w:numPr>
+          <w:ilvl w:val="1"/>
+          <w:numId w:val="43"/>
+        </w:numPr>
+        <w:spacing w:line="360" w:lineRule="auto"/>
+        <w:rPr>
+          <w:rFonts w:ascii="Cambria" w:hAnsi="Cambria" w:cs="Times New Roman"/>
+          <w:sz w:val="22"/>
+          <w:szCs w:val="22"/>
+        </w:rPr>
+      </w:pPr>
+      <w:r>
+        <w:rPr>
+          <w:rFonts w:ascii="Cambria" w:hAnsi="Cambria" w:cs="Times New Roman"/>
+          <w:noProof/>
+          <w:sz w:val="22"/>
+          <w:szCs w:val="22"/>
+        </w:rPr>
+        <w:drawing>
+          <wp:inline distT="0" distB="0" distL="0" distR="0" wp14:anchorId="6A49E71D" wp14:editId="5FC41F15">
+            <wp:extent cx="3530600" cy="1905000"/>
+            <wp:effectExtent l="0" t="0" r="0" b="0"/>
+            <wp:docPr id="5" name="Picture 5"/>
+            <wp:cNvGraphicFramePr>
+              <a:graphicFrameLocks xmlns:a="http://schemas.openxmlformats.org/drawingml/2006/main" noChangeAspect="1"/>
+            </wp:cNvGraphicFramePr>
+            <a:graphic xmlns:a="http://schemas.openxmlformats.org/drawingml/2006/main">
+              <a:graphicData uri="http://schemas.openxmlformats.org/drawingml/2006/picture">
+                <pic:pic xmlns:pic="http://schemas.openxmlformats.org/drawingml/2006/picture">
+                  <pic:nvPicPr>
+                    <pic:cNvPr id="5" name="1.1.jpg"/>
+                    <pic:cNvPicPr/>
+                  </pic:nvPicPr>
+                  <pic:blipFill>
+                    <a:blip r:embed="rId5"/>
+                    <a:stretch>
+                      <a:fillRect/>
+                    </a:stretch>
+                  </pic:blipFill>
+                  <pic:spPr>
+                    <a:xfrm>
+                      <a:off x="0" y="0"/>
+                      <a:ext cx="3530600" cy="1905000"/>
+                    </a:xfrm>
+                    <a:prstGeom prst="rect">
+                      <a:avLst/>
+                    </a:prstGeom>
+                  </pic:spPr>
+                </pic:pic>
+              </a:graphicData>
+            </a:graphic>
+          </wp:inline>
+        </w:drawing>
+      </w:r>
+    </w:p>
+    <w:p>
+      <w:pPr>
+        <w:pStyle w:val="Default"/>
+        <w:numPr>
           <w:ilvl w:val="0"/>
           <w:numId w:val="43"/>
         </w:numPr>
@@ -773,6 +860,64 @@
           <w:szCs w:val="22"/>
         </w:rPr>
         <w:t>.</w:t>
+      </w:r>
+    </w:p>
+    <w:p>
+      <w:pPr>
+        <w:pStyle w:val="Default"/>
+        <w:numPr>
+          <w:ilvl w:val="1"/>
+          <w:numId w:val="43"/>
+        </w:numPr>
+        <w:spacing w:line="360" w:lineRule="auto"/>
+        <w:rPr>
+          <w:rFonts w:ascii="Cambria" w:hAnsi="Cambria" w:cs="Times New Roman"/>
+          <w:sz w:val="22"/>
+          <w:szCs w:val="22"/>
+        </w:rPr>
+      </w:pPr>
+      <w:r>
+        <w:rPr>
+          <w:rFonts w:ascii="Cambria" w:hAnsi="Cambria" w:cs="Times New Roman"/>
+          <w:noProof/>
+          <w:sz w:val="22"/>
+          <w:szCs w:val="22"/>
+        </w:rPr>
+        <w:drawing>
+          <wp:inline distT="0" distB="0" distL="0" distR="0" wp14:anchorId="2ED57869" wp14:editId="1670960E">
+            <wp:extent cx="3530600" cy="1917700"/>
+            <wp:effectExtent l="0" t="0" r="0" b="0"/>
+            <wp:docPr id="6" name="Picture 6"/>
+            <wp:cNvGraphicFramePr>
+              <a:graphicFrameLocks xmlns:a="http://schemas.openxmlformats.org/drawingml/2006/main" noChangeAspect="1"/>
+            </wp:cNvGraphicFramePr>
+            <a:graphic xmlns:a="http://schemas.openxmlformats.org/drawingml/2006/main">
+              <a:graphicData uri="http://schemas.openxmlformats.org/drawingml/2006/picture">
+                <pic:pic xmlns:pic="http://schemas.openxmlformats.org/drawingml/2006/picture">
+                  <pic:nvPicPr>
+                    <pic:cNvPr id="6" name="1.2.jpg"/>
+                    <pic:cNvPicPr/>
+                  </pic:nvPicPr>
+                  <pic:blipFill>
+                    <a:blip r:embed="rId6"/>
+                    <a:stretch>
+                      <a:fillRect/>
+                    </a:stretch>
+                  </pic:blipFill>
+                  <pic:spPr>
+                    <a:xfrm>
+                      <a:off x="0" y="0"/>
+                      <a:ext cx="3530600" cy="1917700"/>
+                    </a:xfrm>
+                    <a:prstGeom prst="rect">
+                      <a:avLst/>
+                    </a:prstGeom>
+                  </pic:spPr>
+                </pic:pic>
+              </a:graphicData>
+            </a:graphic>
+          </wp:inline>
+        </w:drawing>
       </w:r>
     </w:p>
     <w:p>
@@ -1031,6 +1176,65 @@
     <w:p>
       <w:pPr>
         <w:pStyle w:val="Default"/>
+        <w:numPr>
+          <w:ilvl w:val="1"/>
+          <w:numId w:val="43"/>
+        </w:numPr>
+        <w:spacing w:after="240" w:line="360" w:lineRule="auto"/>
+        <w:rPr>
+          <w:rFonts w:ascii="Cambria" w:hAnsi="Cambria" w:cs="Times New Roman"/>
+          <w:sz w:val="22"/>
+          <w:szCs w:val="22"/>
+        </w:rPr>
+      </w:pPr>
+      <w:r>
+        <w:rPr>
+          <w:rFonts w:ascii="Cambria" w:hAnsi="Cambria" w:cs="Times New Roman"/>
+          <w:noProof/>
+          <w:sz w:val="22"/>
+          <w:szCs w:val="22"/>
+        </w:rPr>
+        <w:lastRenderedPageBreak/>
+        <w:drawing>
+          <wp:inline distT="0" distB="0" distL="0" distR="0" wp14:anchorId="1DE48803" wp14:editId="0C473822">
+            <wp:extent cx="3530600" cy="2070100"/>
+            <wp:effectExtent l="0" t="0" r="0" b="0"/>
+            <wp:docPr id="7" name="Picture 7"/>
+            <wp:cNvGraphicFramePr>
+              <a:graphicFrameLocks xmlns:a="http://schemas.openxmlformats.org/drawingml/2006/main" noChangeAspect="1"/>
+            </wp:cNvGraphicFramePr>
+            <a:graphic xmlns:a="http://schemas.openxmlformats.org/drawingml/2006/main">
+              <a:graphicData uri="http://schemas.openxmlformats.org/drawingml/2006/picture">
+                <pic:pic xmlns:pic="http://schemas.openxmlformats.org/drawingml/2006/picture">
+                  <pic:nvPicPr>
+                    <pic:cNvPr id="7" name="1.3.jpg"/>
+                    <pic:cNvPicPr/>
+                  </pic:nvPicPr>
+                  <pic:blipFill>
+                    <a:blip r:embed="rId7"/>
+                    <a:stretch>
+                      <a:fillRect/>
+                    </a:stretch>
+                  </pic:blipFill>
+                  <pic:spPr>
+                    <a:xfrm>
+                      <a:off x="0" y="0"/>
+                      <a:ext cx="3530600" cy="2070100"/>
+                    </a:xfrm>
+                    <a:prstGeom prst="rect">
+                      <a:avLst/>
+                    </a:prstGeom>
+                  </pic:spPr>
+                </pic:pic>
+              </a:graphicData>
+            </a:graphic>
+          </wp:inline>
+        </w:drawing>
+      </w:r>
+    </w:p>
+    <w:p>
+      <w:pPr>
+        <w:pStyle w:val="Default"/>
         <w:spacing w:after="240" w:line="276" w:lineRule="auto"/>
         <w:rPr>
           <w:rFonts w:ascii="Cambria" w:hAnsi="Cambria" w:cs="Times New Roman"/>
@@ -1093,6 +1297,7 @@
       <w:r>
         <w:rPr>
           <w:rFonts w:ascii="Cambria" w:hAnsi="Cambria" w:cs="Times New Roman"/>
+          <w:noProof/>
           <w:sz w:val="22"/>
           <w:szCs w:val="22"/>
         </w:rPr>
@@ -1116,8 +1321,8 @@
             <v:path o:extrusionok="f" gradientshapeok="t" o:connecttype="rect"/>
             <o:lock v:ext="edit" aspectratio="t"/>
           </v:shapetype>
-          <v:shape id="_x0000_i1025" type="#_x0000_t75" style="width:268.7pt;height:193.5pt">
-            <v:imagedata r:id="rId5" o:title="Q2"/>
+          <v:shape id="_x0000_i1026" type="#_x0000_t75" alt="Q2" style="width:268.6pt;height:193.55pt;mso-width-percent:0;mso-height-percent:0;mso-width-percent:0;mso-height-percent:0">
+            <v:imagedata r:id="rId8" o:title="Q2"/>
           </v:shape>
         </w:pict>
       </w:r>
@@ -1138,6 +1343,149 @@
           <w:sz w:val="22"/>
           <w:szCs w:val="22"/>
         </w:rPr>
+        <w:t>r = (bb*a)</w:t>
+      </w:r>
+      <w:r>
+        <w:rPr>
+          <w:rFonts w:ascii="Cambria" w:hAnsi="Cambria" w:cs="Times New Roman"/>
+          <w:sz w:val="22"/>
+          <w:szCs w:val="22"/>
+        </w:rPr>
+        <w:t xml:space="preserve"> </w:t>
+      </w:r>
+      <w:r>
+        <w:rPr>
+          <w:rFonts w:ascii="Cambria" w:hAnsi="Cambria" w:cs="Times New Roman"/>
+          <w:sz w:val="22"/>
+          <w:szCs w:val="22"/>
+        </w:rPr>
+        <w:t xml:space="preserve">+ </w:t>
+      </w:r>
+      <w:r>
+        <w:rPr>
+          <w:rFonts w:ascii="Cambria" w:hAnsi="Cambria" w:cs="Times New Roman"/>
+          <w:sz w:val="22"/>
+          <w:szCs w:val="22"/>
+        </w:rPr>
+        <w:t xml:space="preserve">(ab*) </w:t>
+      </w:r>
+      <w:r>
+        <w:rPr>
+          <w:rFonts w:ascii="Cambria" w:hAnsi="Cambria" w:cs="Times New Roman"/>
+          <w:sz w:val="22"/>
+          <w:szCs w:val="22"/>
+        </w:rPr>
+        <w:t xml:space="preserve"> L = </w:t>
+      </w:r>
+      <w:r>
+        <w:rPr>
+          <w:rFonts w:ascii="Cambria" w:hAnsi="Cambria" w:cs="Times New Roman"/>
+          <w:sz w:val="22"/>
+          <w:szCs w:val="22"/>
+        </w:rPr>
+        <w:t xml:space="preserve">{ </w:t>
+      </w:r>
+      <w:proofErr w:type="spellStart"/>
+      <w:r>
+        <w:rPr>
+          <w:rFonts w:ascii="Cambria" w:hAnsi="Cambria" w:cs="Times New Roman"/>
+          <w:sz w:val="22"/>
+          <w:szCs w:val="22"/>
+        </w:rPr>
+        <w:t>bna</w:t>
+      </w:r>
+      <w:proofErr w:type="spellEnd"/>
+      <w:r>
+        <w:rPr>
+          <w:rFonts w:ascii="Cambria" w:hAnsi="Cambria" w:cs="Times New Roman"/>
+          <w:sz w:val="22"/>
+          <w:szCs w:val="22"/>
+        </w:rPr>
+        <w:t xml:space="preserve"> | n &gt; 0}</w:t>
+      </w:r>
+      <w:r>
+        <w:rPr>
+          <w:rFonts w:ascii="Cambria" w:hAnsi="Cambria" w:cs="Times New Roman"/>
+          <w:sz w:val="22"/>
+          <w:szCs w:val="22"/>
+        </w:rPr>
+        <w:t xml:space="preserve"> </w:t>
+      </w:r>
+      <w:r>
+        <w:rPr>
+          <w:rFonts w:ascii="Cambria" w:hAnsi="Cambria" w:cs="Times New Roman"/>
+          <w:sz w:val="22"/>
+          <w:szCs w:val="22"/>
+        </w:rPr>
+        <w:t>⋃</w:t>
+      </w:r>
+      <w:r>
+        <w:rPr>
+          <w:rFonts w:ascii="Cambria" w:hAnsi="Cambria" w:cs="Times New Roman"/>
+          <w:sz w:val="22"/>
+          <w:szCs w:val="22"/>
+        </w:rPr>
+        <w:t xml:space="preserve"> </w:t>
+      </w:r>
+      <w:r>
+        <w:rPr>
+          <w:rFonts w:ascii="Cambria" w:hAnsi="Cambria" w:cs="Times New Roman"/>
+          <w:sz w:val="22"/>
+          <w:szCs w:val="22"/>
+        </w:rPr>
+        <w:t xml:space="preserve">{ </w:t>
+      </w:r>
+      <w:proofErr w:type="spellStart"/>
+      <w:r>
+        <w:rPr>
+          <w:rFonts w:ascii="Cambria" w:hAnsi="Cambria" w:cs="Times New Roman"/>
+          <w:sz w:val="22"/>
+          <w:szCs w:val="22"/>
+        </w:rPr>
+        <w:t>abn</w:t>
+      </w:r>
+      <w:proofErr w:type="spellEnd"/>
+      <w:r>
+        <w:rPr>
+          <w:rFonts w:ascii="Cambria" w:hAnsi="Cambria" w:cs="Times New Roman"/>
+          <w:sz w:val="22"/>
+          <w:szCs w:val="22"/>
+        </w:rPr>
+        <w:t xml:space="preserve"> | n </w:t>
+      </w:r>
+      <w:r>
+        <w:rPr>
+          <w:rFonts w:ascii="Cambria" w:hAnsi="Cambria" w:cs="Times New Roman" w:hint="eastAsia"/>
+          <w:sz w:val="22"/>
+          <w:szCs w:val="22"/>
+        </w:rPr>
+        <w:t>≥</w:t>
+      </w:r>
+      <w:r>
+        <w:rPr>
+          <w:rFonts w:ascii="Cambria" w:hAnsi="Cambria" w:cs="Times New Roman"/>
+          <w:sz w:val="22"/>
+          <w:szCs w:val="22"/>
+        </w:rPr>
+        <w:t xml:space="preserve"> 0 } </w:t>
+      </w:r>
+    </w:p>
+    <w:p>
+      <w:pPr>
+        <w:pStyle w:val="Default"/>
+        <w:spacing w:before="240" w:line="360" w:lineRule="auto"/>
+        <w:rPr>
+          <w:rFonts w:ascii="Cambria" w:hAnsi="Cambria" w:cs="Times New Roman"/>
+          <w:sz w:val="22"/>
+          <w:szCs w:val="22"/>
+        </w:rPr>
+      </w:pPr>
+      <w:r>
+        <w:rPr>
+          <w:rFonts w:ascii="Cambria" w:hAnsi="Cambria" w:cs="Times New Roman"/>
+          <w:sz w:val="22"/>
+          <w:szCs w:val="22"/>
+        </w:rPr>
         <w:t>Q</w:t>
       </w:r>
       <w:r>
@@ -1263,6 +1611,32 @@
           <w:szCs w:val="22"/>
         </w:rPr>
         <w:t>.</w:t>
+      </w:r>
+      <w:r>
+        <w:rPr>
+          <w:rFonts w:ascii="Cambria" w:hAnsi="Cambria" w:cs="Times New Roman"/>
+          <w:sz w:val="22"/>
+          <w:szCs w:val="22"/>
+        </w:rPr>
+        <w:t xml:space="preserve"> </w:t>
+      </w:r>
+      <w:proofErr w:type="spellStart"/>
+      <w:r>
+        <w:rPr>
+          <w:rFonts w:ascii="Cambria" w:hAnsi="Cambria" w:cs="Times New Roman"/>
+          <w:sz w:val="22"/>
+          <w:szCs w:val="22"/>
+        </w:rPr>
+        <w:t>Pg</w:t>
+      </w:r>
+      <w:proofErr w:type="spellEnd"/>
+      <w:r>
+        <w:rPr>
+          <w:rFonts w:ascii="Cambria" w:hAnsi="Cambria" w:cs="Times New Roman"/>
+          <w:sz w:val="22"/>
+          <w:szCs w:val="22"/>
+        </w:rPr>
+        <w:t xml:space="preserve"> 240 </w:t>
       </w:r>
     </w:p>
     <w:p>
@@ -1337,6 +1711,73 @@
         </w:rPr>
         <w:t xml:space="preserve"> the middle of the string first; then, compare two halves.</w:t>
       </w:r>
+    </w:p>
+    <w:p>
+      <w:pPr>
+        <w:pStyle w:val="Default"/>
+        <w:spacing w:after="240" w:line="276" w:lineRule="auto"/>
+        <w:rPr>
+          <w:rFonts w:ascii="Cambria" w:hAnsi="Cambria" w:cs="Times New Roman"/>
+          <w:sz w:val="22"/>
+          <w:szCs w:val="22"/>
+        </w:rPr>
+      </w:pPr>
+      <w:r>
+        <w:rPr>
+          <w:rFonts w:ascii="Cambria" w:hAnsi="Cambria" w:cs="Times New Roman"/>
+          <w:noProof/>
+          <w:sz w:val="22"/>
+          <w:szCs w:val="22"/>
+        </w:rPr>
+        <w:lastRenderedPageBreak/>
+        <w:drawing>
+          <wp:inline distT="0" distB="0" distL="0" distR="0" wp14:anchorId="69C572BA" wp14:editId="65B34C1D">
+            <wp:extent cx="3530600" cy="1905000"/>
+            <wp:effectExtent l="0" t="0" r="0" b="0"/>
+            <wp:docPr id="8" name="Picture 8"/>
+            <wp:cNvGraphicFramePr>
+              <a:graphicFrameLocks xmlns:a="http://schemas.openxmlformats.org/drawingml/2006/main" noChangeAspect="1"/>
+            </wp:cNvGraphicFramePr>
+            <a:graphic xmlns:a="http://schemas.openxmlformats.org/drawingml/2006/main">
+              <a:graphicData uri="http://schemas.openxmlformats.org/drawingml/2006/picture">
+                <pic:pic xmlns:pic="http://schemas.openxmlformats.org/drawingml/2006/picture">
+                  <pic:nvPicPr>
+                    <pic:cNvPr id="8" name="3.jpg"/>
+                    <pic:cNvPicPr/>
+                  </pic:nvPicPr>
+                  <pic:blipFill>
+                    <a:blip r:embed="rId9"/>
+                    <a:stretch>
+                      <a:fillRect/>
+                    </a:stretch>
+                  </pic:blipFill>
+                  <pic:spPr>
+                    <a:xfrm>
+                      <a:off x="0" y="0"/>
+                      <a:ext cx="3530600" cy="1905000"/>
+                    </a:xfrm>
+                    <a:prstGeom prst="rect">
+                      <a:avLst/>
+                    </a:prstGeom>
+                  </pic:spPr>
+                </pic:pic>
+              </a:graphicData>
+            </a:graphic>
+          </wp:inline>
+        </w:drawing>
+      </w:r>
+    </w:p>
+    <w:p>
+      <w:pPr>
+        <w:pStyle w:val="Default"/>
+        <w:spacing w:after="240" w:line="276" w:lineRule="auto"/>
+        <w:ind w:left="720" w:firstLine="720"/>
+        <w:rPr>
+          <w:rFonts w:ascii="Cambria" w:hAnsi="Cambria" w:cs="Times New Roman"/>
+          <w:sz w:val="22"/>
+          <w:szCs w:val="22"/>
+        </w:rPr>
+      </w:pPr>
     </w:p>
     <w:p>
       <w:pPr>
@@ -1640,6 +2081,87 @@
     <w:p>
       <w:pPr>
         <w:pStyle w:val="Default"/>
+        <w:spacing w:line="360" w:lineRule="auto"/>
+        <w:rPr>
+          <w:rFonts w:ascii="Cambria" w:hAnsi="Cambria" w:cs="Times New Roman"/>
+          <w:sz w:val="22"/>
+          <w:szCs w:val="22"/>
+        </w:rPr>
+      </w:pPr>
+      <w:r>
+        <w:rPr>
+          <w:rFonts w:ascii="Cambria" w:hAnsi="Cambria" w:cs="Times New Roman"/>
+          <w:sz w:val="22"/>
+          <w:szCs w:val="22"/>
+        </w:rPr>
+        <w:tab/>
+      </w:r>
+      <w:r>
+        <w:rPr>
+          <w:rFonts w:ascii="Cambria" w:hAnsi="Cambria" w:cs="Times New Roman"/>
+          <w:noProof/>
+          <w:sz w:val="22"/>
+          <w:szCs w:val="22"/>
+        </w:rPr>
+        <w:drawing>
+          <wp:inline distT="0" distB="0" distL="0" distR="0" wp14:anchorId="21549C7A" wp14:editId="165FE23D">
+            <wp:extent cx="3530600" cy="1905000"/>
+            <wp:effectExtent l="0" t="0" r="0" b="0"/>
+            <wp:docPr id="12" name="Picture 12"/>
+            <wp:cNvGraphicFramePr>
+              <a:graphicFrameLocks xmlns:a="http://schemas.openxmlformats.org/drawingml/2006/main" noChangeAspect="1"/>
+            </wp:cNvGraphicFramePr>
+            <a:graphic xmlns:a="http://schemas.openxmlformats.org/drawingml/2006/main">
+              <a:graphicData uri="http://schemas.openxmlformats.org/drawingml/2006/picture">
+                <pic:pic xmlns:pic="http://schemas.openxmlformats.org/drawingml/2006/picture">
+                  <pic:nvPicPr>
+                    <pic:cNvPr id="12" name="4.1.jpg"/>
+                    <pic:cNvPicPr/>
+                  </pic:nvPicPr>
+                  <pic:blipFill>
+                    <a:blip r:embed="rId10"/>
+                    <a:stretch>
+                      <a:fillRect/>
+                    </a:stretch>
+                  </pic:blipFill>
+                  <pic:spPr>
+                    <a:xfrm>
+                      <a:off x="0" y="0"/>
+                      <a:ext cx="3530600" cy="1905000"/>
+                    </a:xfrm>
+                    <a:prstGeom prst="rect">
+                      <a:avLst/>
+                    </a:prstGeom>
+                  </pic:spPr>
+                </pic:pic>
+              </a:graphicData>
+            </a:graphic>
+          </wp:inline>
+        </w:drawing>
+      </w:r>
+    </w:p>
+    <w:p>
+      <w:pPr>
+        <w:pStyle w:val="Default"/>
+        <w:spacing w:line="360" w:lineRule="auto"/>
+        <w:rPr>
+          <w:rFonts w:ascii="Cambria" w:hAnsi="Cambria" w:cs="Times New Roman"/>
+          <w:sz w:val="22"/>
+          <w:szCs w:val="22"/>
+        </w:rPr>
+      </w:pPr>
+      <w:r>
+        <w:rPr>
+          <w:rFonts w:ascii="Cambria" w:hAnsi="Cambria" w:cs="Times New Roman"/>
+          <w:sz w:val="22"/>
+          <w:szCs w:val="22"/>
+        </w:rPr>
+        <w:tab/>
+      </w:r>
+    </w:p>
+    <w:p>
+      <w:pPr>
+        <w:pStyle w:val="Default"/>
         <w:numPr>
           <w:ilvl w:val="0"/>
           <w:numId w:val="42"/>
@@ -1657,16 +2179,7 @@
           <w:sz w:val="22"/>
           <w:szCs w:val="22"/>
         </w:rPr>
-        <w:t>[10</w:t>
-      </w:r>
-      <w:proofErr w:type="gramStart"/>
-      <w:r>
-        <w:rPr>
-          <w:rFonts w:ascii="Cambria" w:hAnsi="Cambria" w:cs="Times New Roman"/>
-          <w:sz w:val="22"/>
-          <w:szCs w:val="22"/>
-        </w:rPr>
-        <w:t xml:space="preserve">] </w:t>
+        <w:t xml:space="preserve">[10] </w:t>
       </w:r>
       <w:r>
         <w:rPr>
@@ -1686,7 +2199,6 @@
         </w:rPr>
         <w:t>f</w:t>
       </w:r>
-      <w:proofErr w:type="gramEnd"/>
       <w:r>
         <w:rPr>
           <w:rFonts w:ascii="Cambria" w:hAnsi="Cambria" w:cs="Times New Roman"/>
@@ -1751,13 +2263,60 @@
     <w:p>
       <w:pPr>
         <w:pStyle w:val="Default"/>
-        <w:spacing w:line="276" w:lineRule="auto"/>
-        <w:rPr>
-          <w:rFonts w:ascii="Cambria" w:hAnsi="Cambria" w:cs="Times New Roman"/>
-          <w:sz w:val="22"/>
-          <w:szCs w:val="22"/>
-        </w:rPr>
-      </w:pPr>
+        <w:numPr>
+          <w:ilvl w:val="1"/>
+          <w:numId w:val="42"/>
+        </w:numPr>
+        <w:spacing w:line="480" w:lineRule="auto"/>
+        <w:rPr>
+          <w:rFonts w:ascii="Cambria" w:hAnsi="Cambria" w:cs="Times New Roman"/>
+          <w:sz w:val="22"/>
+          <w:szCs w:val="22"/>
+        </w:rPr>
+      </w:pPr>
+      <w:r>
+        <w:rPr>
+          <w:rFonts w:ascii="Cambria" w:hAnsi="Cambria" w:cs="Times New Roman"/>
+          <w:noProof/>
+          <w:sz w:val="22"/>
+          <w:szCs w:val="22"/>
+        </w:rPr>
+        <w:drawing>
+          <wp:inline distT="0" distB="0" distL="0" distR="0" wp14:anchorId="098CCE86" wp14:editId="790FF90C">
+            <wp:extent cx="3530600" cy="1905000"/>
+            <wp:effectExtent l="0" t="0" r="0" b="0"/>
+            <wp:docPr id="13" name="Picture 13"/>
+            <wp:cNvGraphicFramePr>
+              <a:graphicFrameLocks xmlns:a="http://schemas.openxmlformats.org/drawingml/2006/main" noChangeAspect="1"/>
+            </wp:cNvGraphicFramePr>
+            <a:graphic xmlns:a="http://schemas.openxmlformats.org/drawingml/2006/main">
+              <a:graphicData uri="http://schemas.openxmlformats.org/drawingml/2006/picture">
+                <pic:pic xmlns:pic="http://schemas.openxmlformats.org/drawingml/2006/picture">
+                  <pic:nvPicPr>
+                    <pic:cNvPr id="13" name="4.2.jpg"/>
+                    <pic:cNvPicPr/>
+                  </pic:nvPicPr>
+                  <pic:blipFill>
+                    <a:blip r:embed="rId11"/>
+                    <a:stretch>
+                      <a:fillRect/>
+                    </a:stretch>
+                  </pic:blipFill>
+                  <pic:spPr>
+                    <a:xfrm>
+                      <a:off x="0" y="0"/>
+                      <a:ext cx="3530600" cy="1905000"/>
+                    </a:xfrm>
+                    <a:prstGeom prst="rect">
+                      <a:avLst/>
+                    </a:prstGeom>
+                  </pic:spPr>
+                </pic:pic>
+              </a:graphicData>
+            </a:graphic>
+          </wp:inline>
+        </w:drawing>
+      </w:r>
     </w:p>
     <w:p>
       <w:pPr>
@@ -1802,81 +2361,6 @@
           <w:szCs w:val="22"/>
         </w:rPr>
       </w:pPr>
-      <w:r>
-        <w:rPr>
-          <w:rFonts w:ascii="Cambria" w:hAnsi="Cambria" w:cs="Times New Roman"/>
-          <w:sz w:val="22"/>
-          <w:szCs w:val="22"/>
-        </w:rPr>
-        <w:lastRenderedPageBreak/>
-        <w:t>Q</w:t>
-      </w:r>
-      <w:r>
-        <w:rPr>
-          <w:rFonts w:ascii="Cambria" w:hAnsi="Cambria" w:cs="Times New Roman"/>
-          <w:sz w:val="22"/>
-          <w:szCs w:val="22"/>
-        </w:rPr>
-        <w:t>5</w:t>
-      </w:r>
-      <w:r>
-        <w:rPr>
-          <w:rFonts w:ascii="Cambria" w:hAnsi="Cambria" w:cs="Times New Roman"/>
-          <w:sz w:val="22"/>
-          <w:szCs w:val="22"/>
-        </w:rPr>
-        <w:t xml:space="preserve">. </w:t>
-      </w:r>
-      <w:r>
-        <w:rPr>
-          <w:rFonts w:ascii="Cambria" w:hAnsi="Cambria" w:cs="Times New Roman"/>
-          <w:sz w:val="22"/>
-          <w:szCs w:val="22"/>
-        </w:rPr>
-        <w:t>[</w:t>
-      </w:r>
-      <w:r>
-        <w:rPr>
-          <w:rFonts w:ascii="Cambria" w:hAnsi="Cambria" w:cs="Times New Roman"/>
-          <w:sz w:val="22"/>
-          <w:szCs w:val="22"/>
-        </w:rPr>
-        <w:t>20</w:t>
-      </w:r>
-      <w:r>
-        <w:rPr>
-          <w:rFonts w:ascii="Cambria" w:hAnsi="Cambria" w:cs="Times New Roman"/>
-          <w:sz w:val="22"/>
-          <w:szCs w:val="22"/>
-        </w:rPr>
-        <w:t xml:space="preserve">] </w:t>
-      </w:r>
-      <w:r>
-        <w:rPr>
-          <w:rFonts w:ascii="Cambria" w:hAnsi="Cambria" w:cs="Times New Roman"/>
-          <w:sz w:val="22"/>
-          <w:szCs w:val="22"/>
-        </w:rPr>
-        <w:t xml:space="preserve">Using adders, </w:t>
-      </w:r>
-      <w:proofErr w:type="spellStart"/>
-      <w:r>
-        <w:rPr>
-          <w:rFonts w:ascii="Cambria" w:hAnsi="Cambria" w:cs="Times New Roman"/>
-          <w:sz w:val="22"/>
-          <w:szCs w:val="22"/>
-        </w:rPr>
-        <w:t>subtracters</w:t>
-      </w:r>
-      <w:proofErr w:type="spellEnd"/>
-      <w:r>
-        <w:rPr>
-          <w:rFonts w:ascii="Cambria" w:hAnsi="Cambria" w:cs="Times New Roman"/>
-          <w:sz w:val="22"/>
-          <w:szCs w:val="22"/>
-        </w:rPr>
-        <w:t>, comparers, copiers or multipliers, draw block diagram for TM that compute the functions:</w:t>
-      </w:r>
     </w:p>
     <w:p>
       <w:pPr>
@@ -1894,6 +2378,89 @@
           <w:sz w:val="22"/>
           <w:szCs w:val="22"/>
         </w:rPr>
+        <w:t>Q</w:t>
+      </w:r>
+      <w:r>
+        <w:rPr>
+          <w:rFonts w:ascii="Cambria" w:hAnsi="Cambria" w:cs="Times New Roman"/>
+          <w:sz w:val="22"/>
+          <w:szCs w:val="22"/>
+        </w:rPr>
+        <w:t>5</w:t>
+      </w:r>
+      <w:r>
+        <w:rPr>
+          <w:rFonts w:ascii="Cambria" w:hAnsi="Cambria" w:cs="Times New Roman"/>
+          <w:sz w:val="22"/>
+          <w:szCs w:val="22"/>
+        </w:rPr>
+        <w:t xml:space="preserve">. </w:t>
+      </w:r>
+      <w:r>
+        <w:rPr>
+          <w:rFonts w:ascii="Cambria" w:hAnsi="Cambria" w:cs="Times New Roman"/>
+          <w:sz w:val="22"/>
+          <w:szCs w:val="22"/>
+        </w:rPr>
+        <w:t>[</w:t>
+      </w:r>
+      <w:r>
+        <w:rPr>
+          <w:rFonts w:ascii="Cambria" w:hAnsi="Cambria" w:cs="Times New Roman"/>
+          <w:sz w:val="22"/>
+          <w:szCs w:val="22"/>
+        </w:rPr>
+        <w:t>20</w:t>
+      </w:r>
+      <w:r>
+        <w:rPr>
+          <w:rFonts w:ascii="Cambria" w:hAnsi="Cambria" w:cs="Times New Roman"/>
+          <w:sz w:val="22"/>
+          <w:szCs w:val="22"/>
+        </w:rPr>
+        <w:t xml:space="preserve">] </w:t>
+      </w:r>
+      <w:r>
+        <w:rPr>
+          <w:rFonts w:ascii="Cambria" w:hAnsi="Cambria" w:cs="Times New Roman"/>
+          <w:sz w:val="22"/>
+          <w:szCs w:val="22"/>
+        </w:rPr>
+        <w:t>Using adders, subtract</w:t>
+      </w:r>
+      <w:r>
+        <w:rPr>
+          <w:rFonts w:ascii="Cambria" w:hAnsi="Cambria" w:cs="Times New Roman"/>
+          <w:sz w:val="22"/>
+          <w:szCs w:val="22"/>
+        </w:rPr>
+        <w:t>o</w:t>
+      </w:r>
+      <w:r>
+        <w:rPr>
+          <w:rFonts w:ascii="Cambria" w:hAnsi="Cambria" w:cs="Times New Roman"/>
+          <w:sz w:val="22"/>
+          <w:szCs w:val="22"/>
+        </w:rPr>
+        <w:t>rs, comparers, copiers or multipliers, draw block diagram for TM that compute the functions:</w:t>
+      </w:r>
+    </w:p>
+    <w:p>
+      <w:pPr>
+        <w:pStyle w:val="Default"/>
+        <w:spacing w:line="276" w:lineRule="auto"/>
+        <w:rPr>
+          <w:rFonts w:ascii="Cambria" w:hAnsi="Cambria" w:cs="Times New Roman"/>
+          <w:sz w:val="22"/>
+          <w:szCs w:val="22"/>
+        </w:rPr>
+      </w:pPr>
+      <w:r>
+        <w:rPr>
+          <w:rFonts w:ascii="Cambria" w:hAnsi="Cambria" w:cs="Times New Roman"/>
+          <w:sz w:val="22"/>
+          <w:szCs w:val="22"/>
+        </w:rPr>
         <w:tab/>
         <w:t xml:space="preserve">e.g.) </w:t>
       </w:r>
@@ -1959,12 +2526,13 @@
       <w:r>
         <w:rPr>
           <w:rFonts w:ascii="Cambria" w:hAnsi="Cambria" w:cs="Times New Roman"/>
+          <w:noProof/>
           <w:sz w:val="22"/>
           <w:szCs w:val="22"/>
         </w:rPr>
         <w:pict w14:anchorId="240D9C32">
-          <v:shape id="_x0000_i1026" type="#_x0000_t75" style="width:219.85pt;height:77.8pt">
-            <v:imagedata r:id="rId6" o:title="ex-adder"/>
+          <v:shape id="_x0000_i1025" type="#_x0000_t75" alt="ex-adder" style="width:219.55pt;height:78.15pt;mso-width-percent:0;mso-height-percent:0;mso-width-percent:0;mso-height-percent:0">
+            <v:imagedata r:id="rId12" o:title="ex-adder"/>
           </v:shape>
         </w:pict>
       </w:r>
@@ -2089,6 +2657,64 @@
       <w:pPr>
         <w:pStyle w:val="Default"/>
         <w:numPr>
+          <w:ilvl w:val="1"/>
+          <w:numId w:val="44"/>
+        </w:numPr>
+        <w:spacing w:line="360" w:lineRule="auto"/>
+        <w:rPr>
+          <w:rFonts w:ascii="Cambria" w:hAnsi="Cambria" w:cs="Times New Roman"/>
+          <w:sz w:val="22"/>
+          <w:szCs w:val="22"/>
+        </w:rPr>
+      </w:pPr>
+      <w:r>
+        <w:rPr>
+          <w:rFonts w:ascii="Cambria" w:hAnsi="Cambria" w:cs="Times New Roman"/>
+          <w:noProof/>
+          <w:sz w:val="22"/>
+          <w:szCs w:val="22"/>
+        </w:rPr>
+        <w:drawing>
+          <wp:inline distT="0" distB="0" distL="0" distR="0" wp14:anchorId="2CE58E48" wp14:editId="386D2B14">
+            <wp:extent cx="4792493" cy="3243015"/>
+            <wp:effectExtent l="0" t="0" r="0" b="0"/>
+            <wp:docPr id="9" name="Picture 9"/>
+            <wp:cNvGraphicFramePr>
+              <a:graphicFrameLocks xmlns:a="http://schemas.openxmlformats.org/drawingml/2006/main" noChangeAspect="1"/>
+            </wp:cNvGraphicFramePr>
+            <a:graphic xmlns:a="http://schemas.openxmlformats.org/drawingml/2006/main">
+              <a:graphicData uri="http://schemas.openxmlformats.org/drawingml/2006/picture">
+                <pic:pic xmlns:pic="http://schemas.openxmlformats.org/drawingml/2006/picture">
+                  <pic:nvPicPr>
+                    <pic:cNvPr id="9" name="5.1.png"/>
+                    <pic:cNvPicPr/>
+                  </pic:nvPicPr>
+                  <pic:blipFill>
+                    <a:blip r:embed="rId13"/>
+                    <a:stretch>
+                      <a:fillRect/>
+                    </a:stretch>
+                  </pic:blipFill>
+                  <pic:spPr>
+                    <a:xfrm>
+                      <a:off x="0" y="0"/>
+                      <a:ext cx="4797020" cy="3246078"/>
+                    </a:xfrm>
+                    <a:prstGeom prst="rect">
+                      <a:avLst/>
+                    </a:prstGeom>
+                  </pic:spPr>
+                </pic:pic>
+              </a:graphicData>
+            </a:graphic>
+          </wp:inline>
+        </w:drawing>
+      </w:r>
+    </w:p>
+    <w:p>
+      <w:pPr>
+        <w:pStyle w:val="Default"/>
+        <w:numPr>
           <w:ilvl w:val="0"/>
           <w:numId w:val="44"/>
         </w:numPr>
@@ -2124,6 +2750,65 @@
           <w:szCs w:val="22"/>
         </w:rPr>
         <w:t>f(n) = n!</w:t>
+      </w:r>
+    </w:p>
+    <w:p>
+      <w:pPr>
+        <w:pStyle w:val="Default"/>
+        <w:numPr>
+          <w:ilvl w:val="1"/>
+          <w:numId w:val="44"/>
+        </w:numPr>
+        <w:spacing w:after="240" w:line="360" w:lineRule="auto"/>
+        <w:rPr>
+          <w:rFonts w:ascii="Cambria" w:hAnsi="Cambria" w:cs="Times New Roman"/>
+          <w:sz w:val="22"/>
+          <w:szCs w:val="22"/>
+        </w:rPr>
+      </w:pPr>
+      <w:r>
+        <w:rPr>
+          <w:rFonts w:ascii="Cambria" w:hAnsi="Cambria" w:cs="Times New Roman"/>
+          <w:noProof/>
+          <w:sz w:val="22"/>
+          <w:szCs w:val="22"/>
+        </w:rPr>
+        <w:lastRenderedPageBreak/>
+        <w:drawing>
+          <wp:inline distT="0" distB="0" distL="0" distR="0" wp14:anchorId="7853AB49" wp14:editId="3DBDE9CF">
+            <wp:extent cx="4675761" cy="3148253"/>
+            <wp:effectExtent l="0" t="0" r="0" b="1905"/>
+            <wp:docPr id="10" name="Picture 10"/>
+            <wp:cNvGraphicFramePr>
+              <a:graphicFrameLocks xmlns:a="http://schemas.openxmlformats.org/drawingml/2006/main" noChangeAspect="1"/>
+            </wp:cNvGraphicFramePr>
+            <a:graphic xmlns:a="http://schemas.openxmlformats.org/drawingml/2006/main">
+              <a:graphicData uri="http://schemas.openxmlformats.org/drawingml/2006/picture">
+                <pic:pic xmlns:pic="http://schemas.openxmlformats.org/drawingml/2006/picture">
+                  <pic:nvPicPr>
+                    <pic:cNvPr id="10" name="5.2.png"/>
+                    <pic:cNvPicPr/>
+                  </pic:nvPicPr>
+                  <pic:blipFill>
+                    <a:blip r:embed="rId14"/>
+                    <a:stretch>
+                      <a:fillRect/>
+                    </a:stretch>
+                  </pic:blipFill>
+                  <pic:spPr>
+                    <a:xfrm>
+                      <a:off x="0" y="0"/>
+                      <a:ext cx="4692339" cy="3159415"/>
+                    </a:xfrm>
+                    <a:prstGeom prst="rect">
+                      <a:avLst/>
+                    </a:prstGeom>
+                  </pic:spPr>
+                </pic:pic>
+              </a:graphicData>
+            </a:graphic>
+          </wp:inline>
+        </w:drawing>
       </w:r>
     </w:p>
     <w:p>
@@ -2251,6 +2936,332 @@
     </w:p>
     <w:p>
       <w:pPr>
+        <w:pStyle w:val="ListParagraph"/>
+        <w:numPr>
+          <w:ilvl w:val="1"/>
+          <w:numId w:val="45"/>
+        </w:numPr>
+        <w:rPr>
+          <w:rFonts w:ascii="Cambria" w:hAnsi="Cambria"/>
+          <w:sz w:val="22"/>
+          <w:szCs w:val="22"/>
+        </w:rPr>
+      </w:pPr>
+      <w:r>
+        <w:rPr>
+          <w:rFonts w:ascii="Cambria" w:hAnsi="Cambria"/>
+          <w:color w:val="000000"/>
+          <w:sz w:val="22"/>
+          <w:szCs w:val="22"/>
+        </w:rPr>
+        <w:t xml:space="preserve">The multi-tape transition function is defined as δ: Q </w:t>
+      </w:r>
+      <w:r>
+        <w:rPr>
+          <w:rFonts w:ascii="Cambria" w:hAnsi="Cambria" w:cs="Cambria Math"/>
+          <w:color w:val="000000"/>
+          <w:sz w:val="22"/>
+          <w:szCs w:val="22"/>
+        </w:rPr>
+        <w:t>⨯</w:t>
+      </w:r>
+      <w:r>
+        <w:rPr>
+          <w:rFonts w:ascii="Cambria" w:hAnsi="Cambria"/>
+          <w:color w:val="000000"/>
+          <w:sz w:val="22"/>
+          <w:szCs w:val="22"/>
+        </w:rPr>
+        <w:t xml:space="preserve"> </w:t>
+      </w:r>
+      <w:proofErr w:type="spellStart"/>
+      <w:r>
+        <w:rPr>
+          <w:rFonts w:ascii="Cambria" w:hAnsi="Cambria"/>
+          <w:color w:val="000000"/>
+          <w:sz w:val="22"/>
+          <w:szCs w:val="22"/>
+        </w:rPr>
+        <w:t>Γn</w:t>
+      </w:r>
+      <w:proofErr w:type="spellEnd"/>
+      <w:r>
+        <w:rPr>
+          <w:rFonts w:ascii="Cambria" w:hAnsi="Cambria"/>
+          <w:color w:val="000000"/>
+          <w:sz w:val="22"/>
+          <w:szCs w:val="22"/>
+        </w:rPr>
+        <w:t xml:space="preserve"> → Q </w:t>
+      </w:r>
+      <w:r>
+        <w:rPr>
+          <w:rFonts w:ascii="Cambria" w:hAnsi="Cambria" w:cs="Cambria Math"/>
+          <w:color w:val="000000"/>
+          <w:sz w:val="22"/>
+          <w:szCs w:val="22"/>
+        </w:rPr>
+        <w:t>⨯</w:t>
+      </w:r>
+      <w:r>
+        <w:rPr>
+          <w:rFonts w:ascii="Cambria" w:hAnsi="Cambria"/>
+          <w:color w:val="000000"/>
+          <w:sz w:val="22"/>
+          <w:szCs w:val="22"/>
+        </w:rPr>
+        <w:t xml:space="preserve"> </w:t>
+      </w:r>
+      <w:proofErr w:type="spellStart"/>
+      <w:r>
+        <w:rPr>
+          <w:rFonts w:ascii="Cambria" w:hAnsi="Cambria"/>
+          <w:color w:val="000000"/>
+          <w:sz w:val="22"/>
+          <w:szCs w:val="22"/>
+        </w:rPr>
+        <w:t>Γn</w:t>
+      </w:r>
+      <w:proofErr w:type="spellEnd"/>
+      <w:r>
+        <w:rPr>
+          <w:rFonts w:ascii="Cambria" w:hAnsi="Cambria"/>
+          <w:color w:val="000000"/>
+          <w:sz w:val="22"/>
+          <w:szCs w:val="22"/>
+        </w:rPr>
+        <w:t xml:space="preserve"> </w:t>
+      </w:r>
+      <w:r>
+        <w:rPr>
+          <w:rFonts w:ascii="Cambria" w:hAnsi="Cambria" w:cs="Cambria Math"/>
+          <w:color w:val="000000"/>
+          <w:sz w:val="22"/>
+          <w:szCs w:val="22"/>
+        </w:rPr>
+        <w:t>⨯</w:t>
+      </w:r>
+      <w:r>
+        <w:rPr>
+          <w:rFonts w:ascii="Cambria" w:hAnsi="Cambria"/>
+          <w:color w:val="000000"/>
+          <w:sz w:val="22"/>
+          <w:szCs w:val="22"/>
+        </w:rPr>
+        <w:t xml:space="preserve"> {L,R}n where n is the number of tapes, Q is the set of internal states, Γ is the tape alphabet, and L and R represent the move symbols. </w:t>
+      </w:r>
+      <w:r>
+        <w:rPr>
+          <w:rFonts w:ascii="Cambria" w:hAnsi="Cambria"/>
+          <w:color w:val="000000"/>
+          <w:sz w:val="22"/>
+          <w:szCs w:val="22"/>
+        </w:rPr>
+        <w:t>If we set</w:t>
+      </w:r>
+      <w:r>
+        <w:rPr>
+          <w:rFonts w:ascii="Cambria" w:hAnsi="Cambria"/>
+          <w:color w:val="000000"/>
+          <w:sz w:val="22"/>
+          <w:szCs w:val="22"/>
+        </w:rPr>
+        <w:t xml:space="preserve"> n=2 we get δ(</w:t>
+      </w:r>
+      <w:proofErr w:type="spellStart"/>
+      <w:r>
+        <w:rPr>
+          <w:rFonts w:ascii="Cambria" w:hAnsi="Cambria"/>
+          <w:color w:val="000000"/>
+          <w:sz w:val="22"/>
+          <w:szCs w:val="22"/>
+        </w:rPr>
+        <w:t>q</w:t>
+      </w:r>
+      <w:r>
+        <w:rPr>
+          <w:rFonts w:ascii="Cambria" w:hAnsi="Cambria"/>
+          <w:color w:val="000000"/>
+          <w:sz w:val="22"/>
+          <w:szCs w:val="22"/>
+          <w:vertAlign w:val="subscript"/>
+        </w:rPr>
+        <w:t>n</w:t>
+      </w:r>
+      <w:proofErr w:type="spellEnd"/>
+      <w:r>
+        <w:rPr>
+          <w:rFonts w:ascii="Cambria" w:hAnsi="Cambria"/>
+          <w:color w:val="000000"/>
+          <w:sz w:val="22"/>
+          <w:szCs w:val="22"/>
+        </w:rPr>
+        <w:t xml:space="preserve">, </w:t>
+      </w:r>
+      <w:r>
+        <w:rPr>
+          <w:rFonts w:ascii="Cambria" w:hAnsi="Cambria"/>
+          <w:color w:val="000000"/>
+          <w:sz w:val="22"/>
+          <w:szCs w:val="22"/>
+        </w:rPr>
+        <w:t>x</w:t>
+      </w:r>
+      <w:r>
+        <w:rPr>
+          <w:rFonts w:ascii="Cambria" w:hAnsi="Cambria"/>
+          <w:color w:val="000000"/>
+          <w:sz w:val="22"/>
+          <w:szCs w:val="22"/>
+        </w:rPr>
+        <w:t xml:space="preserve">, </w:t>
+      </w:r>
+      <w:r>
+        <w:rPr>
+          <w:rFonts w:ascii="Cambria" w:hAnsi="Cambria"/>
+          <w:color w:val="000000"/>
+          <w:sz w:val="22"/>
+          <w:szCs w:val="22"/>
+        </w:rPr>
+        <w:t>y</w:t>
+      </w:r>
+      <w:r>
+        <w:rPr>
+          <w:rFonts w:ascii="Cambria" w:hAnsi="Cambria"/>
+          <w:color w:val="000000"/>
+          <w:sz w:val="22"/>
+          <w:szCs w:val="22"/>
+        </w:rPr>
+        <w:t>) = (</w:t>
+      </w:r>
+      <w:proofErr w:type="spellStart"/>
+      <w:r>
+        <w:rPr>
+          <w:rFonts w:ascii="Cambria" w:hAnsi="Cambria"/>
+          <w:color w:val="000000"/>
+          <w:sz w:val="22"/>
+          <w:szCs w:val="22"/>
+        </w:rPr>
+        <w:t>q</w:t>
+      </w:r>
+      <w:r>
+        <w:rPr>
+          <w:rFonts w:ascii="Cambria" w:hAnsi="Cambria"/>
+          <w:color w:val="000000"/>
+          <w:sz w:val="22"/>
+          <w:szCs w:val="22"/>
+          <w:vertAlign w:val="subscript"/>
+        </w:rPr>
+        <w:t>m</w:t>
+      </w:r>
+      <w:proofErr w:type="spellEnd"/>
+      <w:r>
+        <w:rPr>
+          <w:rFonts w:ascii="Cambria" w:hAnsi="Cambria"/>
+          <w:color w:val="000000"/>
+          <w:sz w:val="22"/>
+          <w:szCs w:val="22"/>
+        </w:rPr>
+        <w:t xml:space="preserve">, </w:t>
+      </w:r>
+      <w:r>
+        <w:rPr>
+          <w:rFonts w:ascii="Cambria" w:hAnsi="Cambria"/>
+          <w:color w:val="000000"/>
+          <w:sz w:val="22"/>
+          <w:szCs w:val="22"/>
+        </w:rPr>
+        <w:t>b</w:t>
+      </w:r>
+      <w:r>
+        <w:rPr>
+          <w:rFonts w:ascii="Cambria" w:hAnsi="Cambria"/>
+          <w:color w:val="000000"/>
+          <w:sz w:val="22"/>
+          <w:szCs w:val="22"/>
+        </w:rPr>
+        <w:t xml:space="preserve">, </w:t>
+      </w:r>
+      <w:r>
+        <w:rPr>
+          <w:rFonts w:ascii="Cambria" w:hAnsi="Cambria"/>
+          <w:color w:val="000000"/>
+          <w:sz w:val="22"/>
+          <w:szCs w:val="22"/>
+        </w:rPr>
+        <w:t>c</w:t>
+      </w:r>
+      <w:r>
+        <w:rPr>
+          <w:rFonts w:ascii="Cambria" w:hAnsi="Cambria"/>
+          <w:color w:val="000000"/>
+          <w:sz w:val="22"/>
+          <w:szCs w:val="22"/>
+        </w:rPr>
+        <w:t xml:space="preserve">, {L,R}, {L,R}) where </w:t>
+      </w:r>
+      <w:r>
+        <w:rPr>
+          <w:rFonts w:ascii="Cambria" w:hAnsi="Cambria"/>
+          <w:color w:val="000000"/>
+          <w:sz w:val="22"/>
+          <w:szCs w:val="22"/>
+        </w:rPr>
+        <w:t>x</w:t>
+      </w:r>
+      <w:r>
+        <w:rPr>
+          <w:rFonts w:ascii="Cambria" w:hAnsi="Cambria"/>
+          <w:color w:val="000000"/>
+          <w:sz w:val="22"/>
+          <w:szCs w:val="22"/>
+        </w:rPr>
+        <w:t xml:space="preserve"> and </w:t>
+      </w:r>
+      <w:proofErr w:type="spellStart"/>
+      <w:r>
+        <w:rPr>
+          <w:rFonts w:ascii="Cambria" w:hAnsi="Cambria"/>
+          <w:color w:val="000000"/>
+          <w:sz w:val="22"/>
+          <w:szCs w:val="22"/>
+        </w:rPr>
+        <w:t>y</w:t>
+      </w:r>
+      <w:proofErr w:type="spellEnd"/>
+      <w:r>
+        <w:rPr>
+          <w:rFonts w:ascii="Cambria" w:hAnsi="Cambria"/>
+          <w:color w:val="000000"/>
+          <w:sz w:val="22"/>
+          <w:szCs w:val="22"/>
+        </w:rPr>
+        <w:t xml:space="preserve"> are the symbols read </w:t>
+      </w:r>
+      <w:r>
+        <w:rPr>
+          <w:rFonts w:ascii="Cambria" w:hAnsi="Cambria"/>
+          <w:color w:val="000000"/>
+          <w:sz w:val="22"/>
+          <w:szCs w:val="22"/>
+        </w:rPr>
+        <w:t xml:space="preserve">from the two tapes. The symbols that are written to the tapes are b and c respectively, with {L,R} being the directions for the tape to move. </w:t>
+      </w:r>
+    </w:p>
+    <w:p>
+      <w:pPr>
+        <w:pStyle w:val="Default"/>
+        <w:spacing w:line="360" w:lineRule="auto"/>
+        <w:ind w:left="1440"/>
+        <w:rPr>
+          <w:rFonts w:ascii="Cambria" w:hAnsi="Cambria" w:cs="Times New Roman"/>
+          <w:sz w:val="22"/>
+          <w:szCs w:val="22"/>
+        </w:rPr>
+      </w:pPr>
+    </w:p>
+    <w:p>
+      <w:pPr>
         <w:pStyle w:val="Default"/>
         <w:numPr>
           <w:ilvl w:val="0"/>
@@ -2269,16 +3280,7 @@
           <w:sz w:val="22"/>
           <w:szCs w:val="22"/>
         </w:rPr>
-        <w:t xml:space="preserve">[10] Construct a two-tape TM that accepts L = </w:t>
-      </w:r>
-      <w:proofErr w:type="gramStart"/>
-      <w:r>
-        <w:rPr>
-          <w:rFonts w:ascii="Cambria" w:hAnsi="Cambria" w:cs="Times New Roman"/>
-          <w:sz w:val="22"/>
-          <w:szCs w:val="22"/>
-        </w:rPr>
-        <w:t xml:space="preserve">{ </w:t>
+        <w:t xml:space="preserve">[10] Construct a two-tape TM that accepts L = { </w:t>
       </w:r>
       <w:proofErr w:type="spellStart"/>
       <w:r>
@@ -2320,7 +3322,6 @@
         <w:t>n</w:t>
       </w:r>
       <w:proofErr w:type="spellEnd"/>
-      <w:proofErr w:type="gramEnd"/>
       <w:r>
         <w:rPr>
           <w:rFonts w:ascii="Cambria" w:hAnsi="Cambria" w:cs="Times New Roman"/>
@@ -2376,6 +3377,64 @@
           <w:szCs w:val="22"/>
         </w:rPr>
         <w:t xml:space="preserve"> ≥ 1}</w:t>
+      </w:r>
+    </w:p>
+    <w:p>
+      <w:pPr>
+        <w:pStyle w:val="Default"/>
+        <w:numPr>
+          <w:ilvl w:val="1"/>
+          <w:numId w:val="45"/>
+        </w:numPr>
+        <w:spacing w:after="240" w:line="360" w:lineRule="auto"/>
+        <w:rPr>
+          <w:rFonts w:ascii="Cambria" w:hAnsi="Cambria" w:cs="Times New Roman"/>
+          <w:sz w:val="22"/>
+          <w:szCs w:val="22"/>
+        </w:rPr>
+      </w:pPr>
+      <w:r>
+        <w:rPr>
+          <w:rFonts w:ascii="Cambria" w:hAnsi="Cambria" w:cs="Times New Roman"/>
+          <w:noProof/>
+          <w:sz w:val="22"/>
+          <w:szCs w:val="22"/>
+        </w:rPr>
+        <w:drawing>
+          <wp:inline distT="0" distB="0" distL="0" distR="0" wp14:anchorId="00082555" wp14:editId="5BF3B128">
+            <wp:extent cx="3530600" cy="1905000"/>
+            <wp:effectExtent l="0" t="0" r="0" b="0"/>
+            <wp:docPr id="11" name="Picture 11"/>
+            <wp:cNvGraphicFramePr>
+              <a:graphicFrameLocks xmlns:a="http://schemas.openxmlformats.org/drawingml/2006/main" noChangeAspect="1"/>
+            </wp:cNvGraphicFramePr>
+            <a:graphic xmlns:a="http://schemas.openxmlformats.org/drawingml/2006/main">
+              <a:graphicData uri="http://schemas.openxmlformats.org/drawingml/2006/picture">
+                <pic:pic xmlns:pic="http://schemas.openxmlformats.org/drawingml/2006/picture">
+                  <pic:nvPicPr>
+                    <pic:cNvPr id="11" name="6.2.jpg"/>
+                    <pic:cNvPicPr/>
+                  </pic:nvPicPr>
+                  <pic:blipFill>
+                    <a:blip r:embed="rId15"/>
+                    <a:stretch>
+                      <a:fillRect/>
+                    </a:stretch>
+                  </pic:blipFill>
+                  <pic:spPr>
+                    <a:xfrm>
+                      <a:off x="0" y="0"/>
+                      <a:ext cx="3530600" cy="1905000"/>
+                    </a:xfrm>
+                    <a:prstGeom prst="rect">
+                      <a:avLst/>
+                    </a:prstGeom>
+                  </pic:spPr>
+                </pic:pic>
+              </a:graphicData>
+            </a:graphic>
+          </wp:inline>
+        </w:drawing>
       </w:r>
     </w:p>
     <w:p>
@@ -2687,6 +3746,7 @@
           <w:sz w:val="22"/>
           <w:szCs w:val="22"/>
         </w:rPr>
+        <w:lastRenderedPageBreak/>
         <w:t xml:space="preserve">Note that the middle of the string in </w:t>
       </w:r>
       <w:proofErr w:type="spellStart"/>
@@ -3012,23 +4072,7 @@
           <w:sz w:val="22"/>
           <w:szCs w:val="22"/>
         </w:rPr>
-        <w:t>, L</w:t>
-      </w:r>
-      <w:r>
-        <w:rPr>
-          <w:rFonts w:ascii="Cambria" w:hAnsi="Cambria"/>
-          <w:sz w:val="22"/>
-          <w:szCs w:val="22"/>
-        </w:rPr>
-        <w:t>)</w:t>
-      </w:r>
-      <w:r>
-        <w:rPr>
-          <w:rFonts w:ascii="Cambria" w:hAnsi="Cambria"/>
-          <w:sz w:val="22"/>
-          <w:szCs w:val="22"/>
-        </w:rPr>
-        <w:t>;</w:t>
+        <w:t>, L);</w:t>
       </w:r>
       <w:r>
         <w:rPr>
@@ -3149,80 +4193,44 @@
     </w:p>
     <w:p>
       <w:pPr>
+        <w:pStyle w:val="NormalWeb"/>
+        <w:spacing w:before="0" w:beforeAutospacing="0" w:after="0" w:afterAutospacing="0"/>
+        <w:ind w:left="720"/>
+        <w:rPr>
+          <w:rFonts w:ascii="Cambria" w:hAnsi="Cambria"/>
+          <w:sz w:val="22"/>
+          <w:szCs w:val="22"/>
+        </w:rPr>
+      </w:pPr>
+    </w:p>
+    <w:p>
+      <w:pPr>
+        <w:rPr>
+          <w:rFonts w:ascii="Cambria" w:hAnsi="Cambria"/>
+          <w:sz w:val="22"/>
+          <w:szCs w:val="22"/>
+        </w:rPr>
+      </w:pPr>
+      <w:r>
+        <w:rPr>
+          <w:rFonts w:ascii="Cambria" w:hAnsi="Cambria"/>
+          <w:sz w:val="22"/>
+          <w:szCs w:val="22"/>
+        </w:rPr>
+        <w:t>1010101011 00 101101110101 00 1110101101101</w:t>
+      </w:r>
+    </w:p>
+    <w:p>
+      <w:pPr>
         <w:pStyle w:val="Default"/>
         <w:spacing w:after="240" w:line="360" w:lineRule="auto"/>
-        <w:rPr>
-          <w:rFonts w:ascii="Cambria" w:hAnsi="Cambria"/>
-          <w:sz w:val="22"/>
-          <w:szCs w:val="22"/>
-        </w:rPr>
-      </w:pPr>
-      <w:r>
-        <w:rPr>
-          <w:rFonts w:ascii="Cambria" w:hAnsi="Cambria"/>
-          <w:sz w:val="22"/>
-          <w:szCs w:val="22"/>
-        </w:rPr>
-        <w:t>Q9.</w:t>
-      </w:r>
-      <w:r>
-        <w:rPr>
-          <w:rFonts w:ascii="Cambria" w:hAnsi="Cambria"/>
-          <w:sz w:val="22"/>
-          <w:szCs w:val="22"/>
-        </w:rPr>
-        <w:t xml:space="preserve"> [5</w:t>
-      </w:r>
-      <w:r>
-        <w:rPr>
-          <w:rFonts w:ascii="Cambria" w:hAnsi="Cambria"/>
-          <w:sz w:val="22"/>
-          <w:szCs w:val="22"/>
-        </w:rPr>
-        <w:t xml:space="preserve">] If </w:t>
-      </w:r>
-      <w:r>
-        <w:rPr>
-          <w:rFonts w:ascii="Cambria" w:hAnsi="Cambria"/>
-          <w:i/>
-          <w:sz w:val="22"/>
-          <w:szCs w:val="22"/>
-        </w:rPr>
-        <w:t xml:space="preserve">a </w:t>
-      </w:r>
-      <w:r>
-        <w:rPr>
-          <w:rFonts w:ascii="Cambria" w:hAnsi="Cambria"/>
-          <w:sz w:val="22"/>
-          <w:szCs w:val="22"/>
-        </w:rPr>
-        <w:t xml:space="preserve">is encoded as 1, </w:t>
-      </w:r>
-      <w:r>
-        <w:rPr>
-          <w:rFonts w:ascii="Cambria" w:hAnsi="Cambria"/>
-          <w:i/>
-          <w:sz w:val="22"/>
-          <w:szCs w:val="22"/>
-        </w:rPr>
-        <w:t>b</w:t>
-      </w:r>
-      <w:r>
-        <w:rPr>
-          <w:rFonts w:ascii="Cambria" w:hAnsi="Cambria"/>
-          <w:sz w:val="22"/>
-          <w:szCs w:val="22"/>
-        </w:rPr>
-        <w:t xml:space="preserve"> as 11, R as 1, L as 11, decode the string </w:t>
-      </w:r>
-      <w:r>
-        <w:rPr>
-          <w:rFonts w:ascii="Cambria" w:hAnsi="Cambria"/>
-          <w:sz w:val="22"/>
-          <w:szCs w:val="22"/>
-        </w:rPr>
-        <w:t>011010111011010.</w:t>
-      </w:r>
+        <w:ind w:firstLine="720"/>
+        <w:rPr>
+          <w:rFonts w:ascii="Cambria" w:eastAsia="Times New Roman" w:hAnsi="Cambria" w:cs="Arial"/>
+          <w:sz w:val="22"/>
+          <w:szCs w:val="22"/>
+        </w:rPr>
+      </w:pPr>
     </w:p>
     <w:p>
       <w:pPr>
@@ -3240,6 +4248,199 @@
           <w:sz w:val="22"/>
           <w:szCs w:val="22"/>
         </w:rPr>
+        <w:t>Q9.</w:t>
+      </w:r>
+      <w:r>
+        <w:rPr>
+          <w:rFonts w:ascii="Cambria" w:hAnsi="Cambria"/>
+          <w:sz w:val="22"/>
+          <w:szCs w:val="22"/>
+        </w:rPr>
+        <w:t xml:space="preserve"> [5</w:t>
+      </w:r>
+      <w:r>
+        <w:rPr>
+          <w:rFonts w:ascii="Cambria" w:hAnsi="Cambria"/>
+          <w:sz w:val="22"/>
+          <w:szCs w:val="22"/>
+        </w:rPr>
+        <w:t xml:space="preserve">] If </w:t>
+      </w:r>
+      <w:r>
+        <w:rPr>
+          <w:rFonts w:ascii="Cambria" w:hAnsi="Cambria"/>
+          <w:i/>
+          <w:sz w:val="22"/>
+          <w:szCs w:val="22"/>
+        </w:rPr>
+        <w:t xml:space="preserve">a </w:t>
+      </w:r>
+      <w:r>
+        <w:rPr>
+          <w:rFonts w:ascii="Cambria" w:hAnsi="Cambria"/>
+          <w:sz w:val="22"/>
+          <w:szCs w:val="22"/>
+        </w:rPr>
+        <w:t xml:space="preserve">is encoded as 1, </w:t>
+      </w:r>
+      <w:r>
+        <w:rPr>
+          <w:rFonts w:ascii="Cambria" w:hAnsi="Cambria"/>
+          <w:i/>
+          <w:sz w:val="22"/>
+          <w:szCs w:val="22"/>
+        </w:rPr>
+        <w:t>b</w:t>
+      </w:r>
+      <w:r>
+        <w:rPr>
+          <w:rFonts w:ascii="Cambria" w:hAnsi="Cambria"/>
+          <w:sz w:val="22"/>
+          <w:szCs w:val="22"/>
+        </w:rPr>
+        <w:t xml:space="preserve"> as 11, R as 1, L as 11, decode the string </w:t>
+      </w:r>
+      <w:r>
+        <w:rPr>
+          <w:rFonts w:ascii="Cambria" w:hAnsi="Cambria"/>
+          <w:sz w:val="22"/>
+          <w:szCs w:val="22"/>
+        </w:rPr>
+        <w:t>011010111011010.</w:t>
+      </w:r>
+    </w:p>
+    <w:p>
+      <w:pPr>
+        <w:pStyle w:val="Default"/>
+        <w:spacing w:after="240" w:line="360" w:lineRule="auto"/>
+        <w:rPr>
+          <w:rFonts w:ascii="Cambria" w:hAnsi="Cambria"/>
+          <w:sz w:val="22"/>
+          <w:szCs w:val="22"/>
+        </w:rPr>
+      </w:pPr>
+      <w:r>
+        <w:rPr>
+          <w:rFonts w:ascii="Cambria" w:hAnsi="Cambria"/>
+          <w:sz w:val="22"/>
+          <w:szCs w:val="22"/>
+        </w:rPr>
+        <w:tab/>
+      </w:r>
+      <w:r>
+        <w:rPr>
+          <w:rFonts w:ascii="Cambria" w:hAnsi="Cambria"/>
+          <w:sz w:val="22"/>
+          <w:szCs w:val="22"/>
+        </w:rPr>
+        <w:sym w:font="Symbol" w:char="F064"/>
+      </w:r>
+      <w:r>
+        <w:rPr>
+          <w:rFonts w:ascii="Cambria" w:hAnsi="Cambria"/>
+          <w:sz w:val="22"/>
+          <w:szCs w:val="22"/>
+        </w:rPr>
+        <w:t>(</w:t>
+      </w:r>
+      <w:r>
+        <w:rPr>
+          <w:rFonts w:ascii="Cambria" w:hAnsi="Cambria"/>
+          <w:i/>
+          <w:sz w:val="22"/>
+          <w:szCs w:val="22"/>
+        </w:rPr>
+        <w:t>q</w:t>
+      </w:r>
+      <w:r>
+        <w:rPr>
+          <w:rFonts w:ascii="Cambria" w:hAnsi="Cambria"/>
+          <w:i/>
+          <w:sz w:val="22"/>
+          <w:szCs w:val="22"/>
+          <w:vertAlign w:val="subscript"/>
+        </w:rPr>
+        <w:t>2</w:t>
+      </w:r>
+      <w:r>
+        <w:rPr>
+          <w:rFonts w:ascii="Cambria" w:hAnsi="Cambria"/>
+          <w:i/>
+          <w:sz w:val="22"/>
+          <w:szCs w:val="22"/>
+        </w:rPr>
+        <w:t>, a</w:t>
+      </w:r>
+      <w:r>
+        <w:rPr>
+          <w:rFonts w:ascii="Cambria" w:hAnsi="Cambria"/>
+          <w:sz w:val="22"/>
+          <w:szCs w:val="22"/>
+        </w:rPr>
+        <w:t>) = (</w:t>
+      </w:r>
+      <w:r>
+        <w:rPr>
+          <w:rFonts w:ascii="Cambria" w:hAnsi="Cambria"/>
+          <w:i/>
+          <w:sz w:val="22"/>
+          <w:szCs w:val="22"/>
+        </w:rPr>
+        <w:t>q</w:t>
+      </w:r>
+      <w:r>
+        <w:rPr>
+          <w:rFonts w:ascii="Cambria" w:hAnsi="Cambria"/>
+          <w:i/>
+          <w:sz w:val="22"/>
+          <w:szCs w:val="22"/>
+          <w:vertAlign w:val="subscript"/>
+        </w:rPr>
+        <w:t>3</w:t>
+      </w:r>
+      <w:r>
+        <w:rPr>
+          <w:rFonts w:ascii="Cambria" w:hAnsi="Cambria"/>
+          <w:i/>
+          <w:sz w:val="22"/>
+          <w:szCs w:val="22"/>
+        </w:rPr>
+        <w:t xml:space="preserve">, </w:t>
+      </w:r>
+      <w:r>
+        <w:rPr>
+          <w:rFonts w:ascii="Cambria" w:hAnsi="Cambria"/>
+          <w:i/>
+          <w:sz w:val="22"/>
+          <w:szCs w:val="22"/>
+        </w:rPr>
+        <w:t>b</w:t>
+      </w:r>
+      <w:r>
+        <w:rPr>
+          <w:rFonts w:ascii="Cambria" w:hAnsi="Cambria"/>
+          <w:sz w:val="22"/>
+          <w:szCs w:val="22"/>
+        </w:rPr>
+        <w:t>, R);</w:t>
+      </w:r>
+    </w:p>
+    <w:p>
+      <w:pPr>
+        <w:pStyle w:val="Default"/>
+        <w:spacing w:after="240" w:line="360" w:lineRule="auto"/>
+        <w:rPr>
+          <w:rFonts w:ascii="Cambria" w:hAnsi="Cambria"/>
+          <w:sz w:val="22"/>
+          <w:szCs w:val="22"/>
+        </w:rPr>
+      </w:pPr>
+      <w:r>
+        <w:rPr>
+          <w:rFonts w:ascii="Cambria" w:hAnsi="Cambria"/>
+          <w:sz w:val="22"/>
+          <w:szCs w:val="22"/>
+        </w:rPr>
         <w:t>Q10. [10</w:t>
       </w:r>
       <w:r>
@@ -3272,16 +4473,7 @@
           <w:sz w:val="22"/>
           <w:szCs w:val="22"/>
         </w:rPr>
-        <w:t xml:space="preserve"> an algorithm that examines a string in {0, </w:t>
-      </w:r>
-      <w:proofErr w:type="gramStart"/>
-      <w:r>
-        <w:rPr>
-          <w:rFonts w:ascii="Cambria" w:hAnsi="Cambria"/>
-          <w:sz w:val="22"/>
-          <w:szCs w:val="22"/>
-        </w:rPr>
-        <w:t>1}</w:t>
+        <w:t xml:space="preserve"> an algorithm that examines a string in {0, 1}</w:t>
       </w:r>
       <w:r>
         <w:rPr>
@@ -3292,23 +4484,13 @@
         </w:rPr>
         <w:t>+</w:t>
       </w:r>
-      <w:proofErr w:type="gramEnd"/>
-      <w:r>
-        <w:rPr>
-          <w:rFonts w:ascii="Cambria" w:hAnsi="Cambria"/>
-          <w:sz w:val="22"/>
-          <w:szCs w:val="22"/>
-        </w:rPr>
-        <w:t xml:space="preserve"> to determine whether or not it </w:t>
-      </w:r>
-      <w:bookmarkStart w:id="0" w:name="_GoBack"/>
-      <w:r>
-        <w:rPr>
-          <w:rFonts w:ascii="Cambria" w:hAnsi="Cambria"/>
-          <w:sz w:val="22"/>
-          <w:szCs w:val="22"/>
-        </w:rPr>
-        <w:t xml:space="preserve">represents </w:t>
+      <w:r>
+        <w:rPr>
+          <w:rFonts w:ascii="Cambria" w:hAnsi="Cambria"/>
+          <w:sz w:val="22"/>
+          <w:szCs w:val="22"/>
+        </w:rPr>
+        <w:t xml:space="preserve"> to determine whether or not it represents </w:t>
       </w:r>
       <w:r>
         <w:rPr>
@@ -3343,7 +4525,113 @@
         <w:t>achine.</w:t>
       </w:r>
     </w:p>
-    <w:bookmarkEnd w:id="0"/>
+    <w:p>
+      <w:pPr>
+        <w:pStyle w:val="Default"/>
+        <w:spacing w:after="240" w:line="360" w:lineRule="auto"/>
+        <w:rPr>
+          <w:rFonts w:ascii="Cambria" w:hAnsi="Cambria"/>
+          <w:sz w:val="22"/>
+          <w:szCs w:val="22"/>
+        </w:rPr>
+      </w:pPr>
+      <w:r>
+        <w:rPr>
+          <w:rFonts w:ascii="Cambria" w:hAnsi="Cambria"/>
+          <w:sz w:val="22"/>
+          <w:szCs w:val="22"/>
+        </w:rPr>
+        <w:t>Assume that e</w:t>
+      </w:r>
+      <w:r>
+        <w:rPr>
+          <w:rFonts w:ascii="Cambria" w:hAnsi="Cambria"/>
+          <w:sz w:val="22"/>
+          <w:szCs w:val="22"/>
+        </w:rPr>
+        <w:t xml:space="preserve">ach encoded transition function consists of </w:t>
+      </w:r>
+      <w:r>
+        <w:rPr>
+          <w:rFonts w:ascii="Cambria" w:hAnsi="Cambria"/>
+          <w:sz w:val="22"/>
+          <w:szCs w:val="22"/>
+        </w:rPr>
+        <w:t>10</w:t>
+      </w:r>
+      <w:r>
+        <w:rPr>
+          <w:rFonts w:ascii="Cambria" w:hAnsi="Cambria"/>
+          <w:sz w:val="22"/>
+          <w:szCs w:val="22"/>
+        </w:rPr>
+        <w:t xml:space="preserve"> sets of 1’s separated by zeros. </w:t>
+      </w:r>
+      <w:r>
+        <w:rPr>
+          <w:rFonts w:ascii="Cambria" w:hAnsi="Cambria"/>
+          <w:sz w:val="22"/>
+          <w:szCs w:val="22"/>
+        </w:rPr>
+        <w:t>W</w:t>
+      </w:r>
+      <w:r>
+        <w:rPr>
+          <w:rFonts w:ascii="Cambria" w:hAnsi="Cambria"/>
+          <w:sz w:val="22"/>
+          <w:szCs w:val="22"/>
+        </w:rPr>
+        <w:t xml:space="preserve">e can check each set of </w:t>
+      </w:r>
+      <w:r>
+        <w:rPr>
+          <w:rFonts w:ascii="Cambria" w:hAnsi="Cambria"/>
+          <w:sz w:val="22"/>
+          <w:szCs w:val="22"/>
+        </w:rPr>
+        <w:t>10</w:t>
+      </w:r>
+      <w:r>
+        <w:rPr>
+          <w:rFonts w:ascii="Cambria" w:hAnsi="Cambria"/>
+          <w:sz w:val="22"/>
+          <w:szCs w:val="22"/>
+        </w:rPr>
+        <w:t xml:space="preserve"> 1’s </w:t>
+      </w:r>
+      <w:r>
+        <w:rPr>
+          <w:rFonts w:ascii="Cambria" w:hAnsi="Cambria"/>
+          <w:sz w:val="22"/>
+          <w:szCs w:val="22"/>
+        </w:rPr>
+        <w:t xml:space="preserve">for each transition function </w:t>
+      </w:r>
+      <w:r>
+        <w:rPr>
+          <w:rFonts w:ascii="Cambria" w:hAnsi="Cambria"/>
+          <w:sz w:val="22"/>
+          <w:szCs w:val="22"/>
+        </w:rPr>
+        <w:t xml:space="preserve">to make sure the last set of ones is 1 or 11. </w:t>
+      </w:r>
+      <w:r>
+        <w:rPr>
+          <w:rFonts w:ascii="Cambria" w:hAnsi="Cambria"/>
+          <w:sz w:val="22"/>
+          <w:szCs w:val="22"/>
+        </w:rPr>
+        <w:t xml:space="preserve">This determines if the last sets contains L and R. We can verify number of 1’s in the string by dividing the string by 10. </w:t>
+      </w:r>
+      <w:r>
+        <w:rPr>
+          <w:rFonts w:ascii="Cambria" w:hAnsi="Cambria"/>
+          <w:sz w:val="22"/>
+          <w:szCs w:val="22"/>
+        </w:rPr>
+        <w:t xml:space="preserve">These two tests would show that it is most probably an encoded TM. </w:t>
+      </w:r>
+    </w:p>
     <w:p>
       <w:pPr>
         <w:pStyle w:val="Default"/>
@@ -3368,7 +4656,7 @@
         <w:pStyle w:val="Default"/>
         <w:spacing w:line="360" w:lineRule="auto"/>
         <w:rPr>
-          <w:rFonts w:ascii="Cambria" w:hAnsi="Cambria" w:cs="Times New Roman"/>
+          <w:rFonts w:ascii="Cambria" w:hAnsi="Cambria"/>
           <w:sz w:val="22"/>
           <w:szCs w:val="22"/>
         </w:rPr>
@@ -3388,16 +4676,7 @@
           <w:szCs w:val="22"/>
         </w:rPr>
         <w:tab/>
-        <w:t xml:space="preserve">L = </w:t>
-      </w:r>
-      <w:proofErr w:type="gramStart"/>
-      <w:r>
-        <w:rPr>
-          <w:rFonts w:ascii="Cambria" w:hAnsi="Cambria"/>
-          <w:sz w:val="22"/>
-          <w:szCs w:val="22"/>
-        </w:rPr>
-        <w:t>{</w:t>
+        <w:t>L = {</w:t>
       </w:r>
       <w:r>
         <w:rPr>
@@ -3418,7 +4697,6 @@
         </w:rPr>
         <w:t>n</w:t>
       </w:r>
-      <w:proofErr w:type="gramEnd"/>
       <w:r>
         <w:rPr>
           <w:rFonts w:ascii="Cambria" w:hAnsi="Cambria"/>
@@ -3444,6 +4722,35 @@
         </w:rPr>
         <w:t xml:space="preserve"> is a prime number}.</w:t>
       </w:r>
+    </w:p>
+    <w:p>
+      <w:pPr>
+        <w:pStyle w:val="Default"/>
+        <w:spacing w:line="360" w:lineRule="auto"/>
+        <w:rPr>
+          <w:rFonts w:ascii="Cambria" w:hAnsi="Cambria" w:cs="Times New Roman"/>
+          <w:sz w:val="22"/>
+          <w:szCs w:val="22"/>
+        </w:rPr>
+      </w:pPr>
+      <w:r>
+        <w:rPr>
+          <w:rFonts w:ascii="Cambria" w:hAnsi="Cambria" w:cs="Times New Roman"/>
+          <w:sz w:val="22"/>
+          <w:szCs w:val="22"/>
+        </w:rPr>
+        <w:t>Let us set up a two track LBA where track 1 contains an arbitrary number of a’s. Track 2 will contain the current divisor of the string starting with 2 a’s. Then we will divide by 3,4,5…</w:t>
+      </w:r>
+      <w:r>
+        <w:rPr>
+          <w:rFonts w:ascii="Cambria" w:hAnsi="Cambria" w:cs="Times New Roman"/>
+          <w:sz w:val="22"/>
+          <w:szCs w:val="22"/>
+        </w:rPr>
+        <w:t xml:space="preserve">and so on. If any division attempt succeeds this means that the string is not prime and will not be accepted. However if all divisions fail this would mean that it would be accepted. </w:t>
+      </w:r>
+      <w:bookmarkStart w:id="0" w:name="_GoBack"/>
+      <w:bookmarkEnd w:id="0"/>
     </w:p>
     <w:p>
       <w:pPr>
@@ -3479,7 +4786,7 @@
 </file>
 
 <file path=word/numbering.xml><?xml version="1.0" encoding="utf-8"?>
-<w:numbering xmlns:wpc="http://schemas.microsoft.com/office/word/2010/wordprocessingCanvas" xmlns:cx="http://schemas.microsoft.com/office/drawing/2014/chartex" xmlns:mc="http://schemas.openxmlformats.org/markup-compatibility/2006" xmlns:o="urn:schemas-microsoft-com:office:office" xmlns:r="http://schemas.openxmlformats.org/officeDocument/2006/relationships" xmlns:m="http://schemas.openxmlformats.org/officeDocument/2006/math" xmlns:v="urn:schemas-microsoft-com:vml" xmlns:wp14="http://schemas.microsoft.com/office/word/2010/wordprocessingDrawing" xmlns:wp="http://schemas.openxmlformats.org/drawingml/2006/wordprocessingDrawing" xmlns:w10="urn:schemas-microsoft-com:office:word" xmlns:w="http://schemas.openxmlformats.org/wordprocessingml/2006/main" xmlns:w14="http://schemas.microsoft.com/office/word/2010/wordml" xmlns:w15="http://schemas.microsoft.com/office/word/2012/wordml" xmlns:w16se="http://schemas.microsoft.com/office/word/2015/wordml/symex" xmlns:wpg="http://schemas.microsoft.com/office/word/2010/wordprocessingGroup" xmlns:wpi="http://schemas.microsoft.com/office/word/2010/wordprocessingInk" xmlns:wne="http://schemas.microsoft.com/office/word/2006/wordml" xmlns:wps="http://schemas.microsoft.com/office/word/2010/wordprocessingShape" mc:Ignorable="w14 w15 w16se wp14">
+<w:numbering xmlns:wpc="http://schemas.microsoft.com/office/word/2010/wordprocessingCanvas" xmlns:cx="http://schemas.microsoft.com/office/drawing/2014/chartex" xmlns:cx1="http://schemas.microsoft.com/office/drawing/2015/9/8/chartex" xmlns:cx2="http://schemas.microsoft.com/office/drawing/2015/10/21/chartex" xmlns:cx3="http://schemas.microsoft.com/office/drawing/2016/5/9/chartex" xmlns:cx4="http://schemas.microsoft.com/office/drawing/2016/5/10/chartex" xmlns:cx5="http://schemas.microsoft.com/office/drawing/2016/5/11/chartex" xmlns:cx6="http://schemas.microsoft.com/office/drawing/2016/5/12/chartex" xmlns:cx7="http://schemas.microsoft.com/office/drawing/2016/5/13/chartex" xmlns:cx8="http://schemas.microsoft.com/office/drawing/2016/5/14/chartex" xmlns:mc="http://schemas.openxmlformats.org/markup-compatibility/2006" xmlns:aink="http://schemas.microsoft.com/office/drawing/2016/ink" xmlns:am3d="http://schemas.microsoft.com/office/drawing/2017/model3d" xmlns:o="urn:schemas-microsoft-com:office:office" xmlns:r="http://schemas.openxmlformats.org/officeDocument/2006/relationships" xmlns:m="http://schemas.openxmlformats.org/officeDocument/2006/math" xmlns:v="urn:schemas-microsoft-com:vml" xmlns:wp14="http://schemas.microsoft.com/office/word/2010/wordprocessingDrawing" xmlns:wp="http://schemas.openxmlformats.org/drawingml/2006/wordprocessingDrawing" xmlns:w10="urn:schemas-microsoft-com:office:word" xmlns:w="http://schemas.openxmlformats.org/wordprocessingml/2006/main" xmlns:w14="http://schemas.microsoft.com/office/word/2010/wordml" xmlns:w15="http://schemas.microsoft.com/office/word/2012/wordml" xmlns:w16cid="http://schemas.microsoft.com/office/word/2016/wordml/cid" xmlns:w16se="http://schemas.microsoft.com/office/word/2015/wordml/symex" xmlns:wpg="http://schemas.microsoft.com/office/word/2010/wordprocessingGroup" xmlns:wpi="http://schemas.microsoft.com/office/word/2010/wordprocessingInk" xmlns:wne="http://schemas.microsoft.com/office/word/2006/wordml" xmlns:wps="http://schemas.microsoft.com/office/word/2010/wordprocessingShape" mc:Ignorable="w14 w15 w16se w16cid wp14">
   <w:abstractNum w:abstractNumId="0" w15:restartNumberingAfterBreak="0">
     <w:nsid w:val="D85C178E"/>
     <w:multiLevelType w:val="hybridMultilevel"/>
@@ -4097,7 +5404,7 @@
         <w:rFonts w:hint="default"/>
       </w:rPr>
     </w:lvl>
-    <w:lvl w:ilvl="1" w:tplc="04090019" w:tentative="1">
+    <w:lvl w:ilvl="1" w:tplc="04090019">
       <w:start w:val="1"/>
       <w:numFmt w:val="lowerLetter"/>
       <w:lvlText w:val="%2."/>
@@ -4186,7 +5493,7 @@
         <w:rFonts w:hint="default"/>
       </w:rPr>
     </w:lvl>
-    <w:lvl w:ilvl="1" w:tplc="04090019" w:tentative="1">
+    <w:lvl w:ilvl="1" w:tplc="04090019">
       <w:start w:val="1"/>
       <w:numFmt w:val="lowerLetter"/>
       <w:lvlText w:val="%2."/>
@@ -4442,7 +5749,7 @@
         <w:rFonts w:hint="default"/>
       </w:rPr>
     </w:lvl>
-    <w:lvl w:ilvl="1" w:tplc="04090019" w:tentative="1">
+    <w:lvl w:ilvl="1" w:tplc="04090019">
       <w:start w:val="1"/>
       <w:numFmt w:val="lowerLetter"/>
       <w:lvlText w:val="%2."/>
@@ -7281,7 +8588,7 @@
         <w:rFonts w:hint="default"/>
       </w:rPr>
     </w:lvl>
-    <w:lvl w:ilvl="1" w:tplc="04090019" w:tentative="1">
+    <w:lvl w:ilvl="1" w:tplc="04090019">
       <w:start w:val="1"/>
       <w:numFmt w:val="lowerLetter"/>
       <w:lvlText w:val="%2."/>
@@ -7674,7 +8981,7 @@
 </file>
 
 <file path=word/styles.xml><?xml version="1.0" encoding="utf-8"?>
-<w:styles xmlns:mc="http://schemas.openxmlformats.org/markup-compatibility/2006" xmlns:r="http://schemas.openxmlformats.org/officeDocument/2006/relationships" xmlns:w="http://schemas.openxmlformats.org/wordprocessingml/2006/main" xmlns:w14="http://schemas.microsoft.com/office/word/2010/wordml" xmlns:w15="http://schemas.microsoft.com/office/word/2012/wordml" xmlns:w16se="http://schemas.microsoft.com/office/word/2015/wordml/symex" mc:Ignorable="w14 w15 w16se">
+<w:styles xmlns:mc="http://schemas.openxmlformats.org/markup-compatibility/2006" xmlns:r="http://schemas.openxmlformats.org/officeDocument/2006/relationships" xmlns:w="http://schemas.openxmlformats.org/wordprocessingml/2006/main" xmlns:w14="http://schemas.microsoft.com/office/word/2010/wordml" xmlns:w15="http://schemas.microsoft.com/office/word/2012/wordml" xmlns:w16cid="http://schemas.microsoft.com/office/word/2016/wordml/cid" xmlns:w16se="http://schemas.microsoft.com/office/word/2015/wordml/symex" mc:Ignorable="w14 w15 w16se w16cid">
   <w:docDefaults>
     <w:rPrDefault>
       <w:rPr>
@@ -7690,7 +8997,7 @@
       </w:pPr>
     </w:pPrDefault>
   </w:docDefaults>
-  <w:latentStyles w:defLockedState="0" w:defUIPriority="99" w:defSemiHidden="0" w:defUnhideWhenUsed="0" w:defQFormat="0" w:count="371">
+  <w:latentStyles w:defLockedState="0" w:defUIPriority="99" w:defSemiHidden="0" w:defUnhideWhenUsed="0" w:defQFormat="0" w:count="375">
     <w:lsdException w:name="Normal" w:uiPriority="0" w:qFormat="1"/>
     <w:lsdException w:name="heading 1" w:uiPriority="9" w:qFormat="1"/>
     <w:lsdException w:name="heading 2" w:semiHidden="1" w:uiPriority="9" w:unhideWhenUsed="1" w:qFormat="1"/>
@@ -7796,7 +9103,6 @@
     <w:lsdException w:name="HTML Sample" w:semiHidden="1" w:unhideWhenUsed="1"/>
     <w:lsdException w:name="HTML Typewriter" w:semiHidden="1" w:unhideWhenUsed="1"/>
     <w:lsdException w:name="HTML Variable" w:semiHidden="1" w:unhideWhenUsed="1"/>
-    <w:lsdException w:name="Normal Table" w:semiHidden="1" w:unhideWhenUsed="1"/>
     <w:lsdException w:name="annotation subject" w:semiHidden="1" w:unhideWhenUsed="1"/>
     <w:lsdException w:name="No List" w:semiHidden="1" w:unhideWhenUsed="1"/>
     <w:lsdException w:name="Outline List 1" w:semiHidden="1" w:unhideWhenUsed="1"/>
@@ -7840,10 +9146,8 @@
     <w:lsdException w:name="Table Elegant" w:semiHidden="1" w:unhideWhenUsed="1"/>
     <w:lsdException w:name="Table Professional" w:semiHidden="1" w:unhideWhenUsed="1"/>
     <w:lsdException w:name="Table Subtle 1" w:semiHidden="1" w:unhideWhenUsed="1"/>
-    <w:lsdException w:name="Table Subtle 2" w:semiHidden="1" w:unhideWhenUsed="1"/>
     <w:lsdException w:name="Table Web 1" w:semiHidden="1" w:unhideWhenUsed="1"/>
     <w:lsdException w:name="Table Web 2" w:semiHidden="1" w:unhideWhenUsed="1"/>
-    <w:lsdException w:name="Table Web 3" w:semiHidden="1" w:unhideWhenUsed="1"/>
     <w:lsdException w:name="Balloon Text" w:semiHidden="1" w:unhideWhenUsed="1"/>
     <w:lsdException w:name="Table Grid" w:uiPriority="59"/>
     <w:lsdException w:name="Table Theme" w:semiHidden="1" w:unhideWhenUsed="1"/>
@@ -8062,10 +9366,23 @@
     <w:lsdException w:name="List Table 5 Dark Accent 6" w:uiPriority="50"/>
     <w:lsdException w:name="List Table 6 Colorful Accent 6" w:uiPriority="51"/>
     <w:lsdException w:name="List Table 7 Colorful Accent 6" w:uiPriority="52"/>
+    <w:lsdException w:name="Mention" w:semiHidden="1" w:unhideWhenUsed="1"/>
+    <w:lsdException w:name="Smart Hyperlink" w:semiHidden="1" w:unhideWhenUsed="1"/>
+    <w:lsdException w:name="Hashtag" w:semiHidden="1" w:unhideWhenUsed="1"/>
+    <w:lsdException w:name="Unresolved Mention" w:semiHidden="1" w:unhideWhenUsed="1"/>
   </w:latentStyles>
   <w:style w:type="paragraph" w:default="1" w:styleId="Normal">
     <w:name w:val="Normal"/>
     <w:qFormat/>
+    <w:rsid w:val="00732552"/>
+    <w:pPr>
+      <w:spacing w:after="0" w:line="240" w:lineRule="auto"/>
+    </w:pPr>
+    <w:rPr>
+      <w:rFonts w:ascii="Times New Roman" w:eastAsia="Times New Roman" w:hAnsi="Times New Roman"/>
+      <w:sz w:val="24"/>
+      <w:szCs w:val="24"/>
+    </w:rPr>
   </w:style>
   <w:style w:type="character" w:default="1" w:styleId="DefaultParagraphFont">
     <w:name w:val="Default Paragraph Font"/>
@@ -8318,7 +9635,6 @@
       <w:ind w:left="747"/>
     </w:pPr>
     <w:rPr>
-      <w:rFonts w:ascii="Times New Roman" w:hAnsi="Times New Roman"/>
       <w:color w:val="000000"/>
       <w:sz w:val="21"/>
       <w:szCs w:val="21"/>
@@ -8405,9 +9721,6 @@
     <w:semiHidden/>
     <w:unhideWhenUsed/>
     <w:rsid w:val="00174E04"/>
-    <w:pPr>
-      <w:spacing w:after="0" w:line="240" w:lineRule="auto"/>
-    </w:pPr>
     <w:rPr>
       <w:rFonts w:ascii="Segoe UI" w:hAnsi="Segoe UI" w:cs="Segoe UI"/>
       <w:sz w:val="18"/>
@@ -8426,6 +9739,17 @@
       <w:sz w:val="18"/>
       <w:szCs w:val="18"/>
     </w:rPr>
+  </w:style>
+  <w:style w:type="paragraph" w:styleId="NormalWeb">
+    <w:name w:val="Normal (Web)"/>
+    <w:basedOn w:val="Normal"/>
+    <w:uiPriority w:val="99"/>
+    <w:semiHidden/>
+    <w:unhideWhenUsed/>
+    <w:rsid w:val="00AE4326"/>
+    <w:pPr>
+      <w:spacing w:before="100" w:beforeAutospacing="1" w:after="100" w:afterAutospacing="1"/>
+    </w:pPr>
   </w:style>
 </w:styles>
 </file>

</xml_diff>